<commit_message>
update index.html and cv
</commit_message>
<xml_diff>
--- a/SashoN_CV.docx
+++ b/SashoN_CV.docx
@@ -84,6 +84,7 @@
           <w:p>
             <w:pPr>
               <w:rPr>
+                <w:rStyle w:val="Hyperlink"/>
                 <w:sz w:val="24"/>
                 <w:szCs w:val="24"/>
               </w:rPr>
@@ -96,6 +97,40 @@
                   <w:szCs w:val="24"/>
                 </w:rPr>
                 <w:t>sashonedelkoski@gmail.com</w:t>
+              </w:r>
+            </w:hyperlink>
+          </w:p>
+          <w:p>
+            <w:pPr>
+              <w:rPr>
+                <w:sz w:val="24"/>
+                <w:szCs w:val="24"/>
+              </w:rPr>
+            </w:pPr>
+            <w:hyperlink r:id="rId6" w:history="1">
+              <w:r>
+                <w:rPr>
+                  <w:rStyle w:val="Hyperlink"/>
+                  <w:sz w:val="24"/>
+                  <w:szCs w:val="24"/>
+                </w:rPr>
+                <w:t>snedelk</w:t>
+              </w:r>
+              <w:r>
+                <w:rPr>
+                  <w:rStyle w:val="Hyperlink"/>
+                  <w:sz w:val="24"/>
+                  <w:szCs w:val="24"/>
+                </w:rPr>
+                <w:t>o</w:t>
+              </w:r>
+              <w:r>
+                <w:rPr>
+                  <w:rStyle w:val="Hyperlink"/>
+                  <w:sz w:val="24"/>
+                  <w:szCs w:val="24"/>
+                </w:rPr>
+                <w:t>ski.github.io</w:t>
               </w:r>
             </w:hyperlink>
           </w:p>
@@ -198,7 +233,7 @@
                 <w:szCs w:val="24"/>
                 <w:shd w:val="clear" w:color="auto" w:fill="FDFDFD"/>
               </w:rPr>
-              <w:t xml:space="preserve"> for software engineering. </w:t>
+              <w:t xml:space="preserve"> for anomaly detection</w:t>
             </w:r>
             <w:r>
               <w:rPr>
@@ -208,6 +243,16 @@
                 <w:szCs w:val="24"/>
                 <w:shd w:val="clear" w:color="auto" w:fill="FDFDFD"/>
               </w:rPr>
+              <w:t xml:space="preserve">. </w:t>
+            </w:r>
+            <w:r>
+              <w:rPr>
+                <w:rFonts w:cstheme="minorHAnsi"/>
+                <w:color w:val="111111"/>
+                <w:sz w:val="24"/>
+                <w:szCs w:val="24"/>
+                <w:shd w:val="clear" w:color="auto" w:fill="FDFDFD"/>
+              </w:rPr>
               <w:t xml:space="preserve">My research </w:t>
             </w:r>
             <w:r>
@@ -238,7 +283,7 @@
                 <w:szCs w:val="24"/>
                 <w:shd w:val="clear" w:color="auto" w:fill="FDFDFD"/>
               </w:rPr>
-              <w:t>developing</w:t>
+              <w:t xml:space="preserve">anomaly detection </w:t>
             </w:r>
             <w:r>
               <w:rPr>
@@ -248,7 +293,7 @@
                 <w:szCs w:val="24"/>
                 <w:shd w:val="clear" w:color="auto" w:fill="FDFDFD"/>
               </w:rPr>
-              <w:t xml:space="preserve"> generative models for code, anomaly detection models for natural language data, whereas my engineering focus is on development of end-to-end </w:t>
+              <w:t>models for code</w:t>
             </w:r>
             <w:r>
               <w:rPr>
@@ -258,7 +303,47 @@
                 <w:szCs w:val="24"/>
                 <w:shd w:val="clear" w:color="auto" w:fill="FDFDFD"/>
               </w:rPr>
-              <w:t>ML systems for software data (code and observability) to support various software development tasks.</w:t>
+              <w:t xml:space="preserve"> analysis and </w:t>
+            </w:r>
+            <w:r>
+              <w:rPr>
+                <w:rFonts w:cstheme="minorHAnsi"/>
+                <w:color w:val="111111"/>
+                <w:sz w:val="24"/>
+                <w:szCs w:val="24"/>
+                <w:shd w:val="clear" w:color="auto" w:fill="FDFDFD"/>
+              </w:rPr>
+              <w:t xml:space="preserve">natural language data, whereas my engineering focus </w:t>
+            </w:r>
+            <w:r>
+              <w:rPr>
+                <w:rFonts w:cstheme="minorHAnsi"/>
+                <w:color w:val="111111"/>
+                <w:sz w:val="24"/>
+                <w:szCs w:val="24"/>
+                <w:shd w:val="clear" w:color="auto" w:fill="FDFDFD"/>
+              </w:rPr>
+              <w:t xml:space="preserve">lately </w:t>
+            </w:r>
+            <w:r>
+              <w:rPr>
+                <w:rFonts w:cstheme="minorHAnsi"/>
+                <w:color w:val="111111"/>
+                <w:sz w:val="24"/>
+                <w:szCs w:val="24"/>
+                <w:shd w:val="clear" w:color="auto" w:fill="FDFDFD"/>
+              </w:rPr>
+              <w:t xml:space="preserve">is on development of end-to-end </w:t>
+            </w:r>
+            <w:r>
+              <w:rPr>
+                <w:rFonts w:cstheme="minorHAnsi"/>
+                <w:color w:val="111111"/>
+                <w:sz w:val="24"/>
+                <w:szCs w:val="24"/>
+                <w:shd w:val="clear" w:color="auto" w:fill="FDFDFD"/>
+              </w:rPr>
+              <w:t>ML systems for software data to support various software development tasks.</w:t>
             </w:r>
           </w:p>
         </w:tc>
@@ -572,7 +657,23 @@
                 <w:sz w:val="24"/>
                 <w:szCs w:val="24"/>
               </w:rPr>
-              <w:t>Thesis title: “Deep Anomaly Detection in Distributed Software Systems”</w:t>
+              <w:t>Thesi</w:t>
+            </w:r>
+            <w:r>
+              <w:rPr>
+                <w:rFonts w:cstheme="minorHAnsi"/>
+                <w:sz w:val="24"/>
+                <w:szCs w:val="24"/>
+              </w:rPr>
+              <w:t>s</w:t>
+            </w:r>
+            <w:r>
+              <w:rPr>
+                <w:rFonts w:cstheme="minorHAnsi"/>
+                <w:sz w:val="24"/>
+                <w:szCs w:val="24"/>
+              </w:rPr>
+              <w:t>: “Deep Anomaly Detection in Distributed Software Systems”</w:t>
             </w:r>
           </w:p>
         </w:tc>
@@ -796,7 +897,7 @@
                 <w:rFonts w:asciiTheme="minorHAnsi" w:hAnsiTheme="minorHAnsi" w:cstheme="minorHAnsi"/>
                 <w:lang w:val="en-US"/>
               </w:rPr>
-              <w:t>Thesis title: “Event-generated Time Series Anomaly Detection using Deep Learning”</w:t>
+              <w:t>Thesis: “Event-generated Time Series Anomaly Detection using Deep Learning”</w:t>
             </w:r>
           </w:p>
           <w:p>
@@ -1105,7 +1206,7 @@
                 <w:rFonts w:asciiTheme="minorHAnsi" w:hAnsiTheme="minorHAnsi" w:cstheme="minorHAnsi"/>
                 <w:lang w:val="en-US"/>
               </w:rPr>
-              <w:t xml:space="preserve">Thesis title: </w:t>
+              <w:t xml:space="preserve">Thesis: </w:t>
             </w:r>
             <w:r>
               <w:rPr>
@@ -1412,7 +1513,79 @@
                 <w:szCs w:val="24"/>
                 <w:shd w:val="clear" w:color="auto" w:fill="FFFFFF"/>
               </w:rPr>
-              <w:t xml:space="preserve">Developed end-to-end machine learning system incl. data ingestion, processing pipeline, and visualization </w:t>
+              <w:t>Develope</w:t>
+            </w:r>
+            <w:r>
+              <w:rPr>
+                <w:rFonts w:cstheme="minorHAnsi"/>
+                <w:sz w:val="24"/>
+                <w:szCs w:val="24"/>
+                <w:shd w:val="clear" w:color="auto" w:fill="FFFFFF"/>
+              </w:rPr>
+              <w:t xml:space="preserve">d software verification system </w:t>
+            </w:r>
+            <w:r>
+              <w:rPr>
+                <w:rFonts w:cstheme="minorHAnsi"/>
+                <w:sz w:val="24"/>
+                <w:szCs w:val="24"/>
+                <w:shd w:val="clear" w:color="auto" w:fill="FFFFFF"/>
+              </w:rPr>
+              <w:t>incl. data ingestion</w:t>
+            </w:r>
+            <w:r>
+              <w:rPr>
+                <w:rFonts w:cstheme="minorHAnsi"/>
+                <w:sz w:val="24"/>
+                <w:szCs w:val="24"/>
+                <w:shd w:val="clear" w:color="auto" w:fill="FFFFFF"/>
+              </w:rPr>
+              <w:t xml:space="preserve"> and integrations with different logging processors and CI/CD pipelines</w:t>
+            </w:r>
+            <w:r>
+              <w:rPr>
+                <w:rFonts w:cstheme="minorHAnsi"/>
+                <w:sz w:val="24"/>
+                <w:szCs w:val="24"/>
+                <w:shd w:val="clear" w:color="auto" w:fill="FFFFFF"/>
+              </w:rPr>
+              <w:t>, processing pipeline</w:t>
+            </w:r>
+            <w:r>
+              <w:rPr>
+                <w:rFonts w:cstheme="minorHAnsi"/>
+                <w:sz w:val="24"/>
+                <w:szCs w:val="24"/>
+                <w:shd w:val="clear" w:color="auto" w:fill="FFFFFF"/>
+              </w:rPr>
+              <w:t xml:space="preserve"> with </w:t>
+            </w:r>
+            <w:r>
+              <w:rPr>
+                <w:rFonts w:cstheme="minorHAnsi"/>
+                <w:sz w:val="24"/>
+                <w:szCs w:val="24"/>
+                <w:shd w:val="clear" w:color="auto" w:fill="FFFFFF"/>
+              </w:rPr>
+              <w:t xml:space="preserve">ML </w:t>
+            </w:r>
+            <w:r>
+              <w:rPr>
+                <w:rFonts w:cstheme="minorHAnsi"/>
+                <w:sz w:val="24"/>
+                <w:szCs w:val="24"/>
+                <w:shd w:val="clear" w:color="auto" w:fill="FFFFFF"/>
+              </w:rPr>
+              <w:t>models in its core</w:t>
+            </w:r>
+            <w:r>
+              <w:rPr>
+                <w:rFonts w:cstheme="minorHAnsi"/>
+                <w:sz w:val="24"/>
+                <w:szCs w:val="24"/>
+                <w:shd w:val="clear" w:color="auto" w:fill="FFFFFF"/>
+              </w:rPr>
+              <w:t>, and visualization</w:t>
             </w:r>
           </w:p>
           <w:p>
@@ -1451,7 +1624,23 @@
                 <w:sz w:val="24"/>
                 <w:szCs w:val="24"/>
               </w:rPr>
-              <w:t>model for anomaly detection in software application logs</w:t>
+              <w:t>model</w:t>
+            </w:r>
+            <w:r>
+              <w:rPr>
+                <w:rFonts w:cstheme="minorHAnsi"/>
+                <w:sz w:val="24"/>
+                <w:szCs w:val="24"/>
+              </w:rPr>
+              <w:t xml:space="preserve"> </w:t>
+            </w:r>
+            <w:r>
+              <w:rPr>
+                <w:rFonts w:cstheme="minorHAnsi"/>
+                <w:sz w:val="24"/>
+                <w:szCs w:val="24"/>
+              </w:rPr>
+              <w:t>for anomaly detection in application logs</w:t>
             </w:r>
           </w:p>
           <w:p>
@@ -1474,7 +1663,46 @@
                 <w:sz w:val="24"/>
                 <w:szCs w:val="24"/>
               </w:rPr>
-              <w:t>Implemented data differentiation method that is primarily used for software verification</w:t>
+              <w:t>Developed NLP model for code analysis recommending “where to log?”</w:t>
+            </w:r>
+          </w:p>
+          <w:p>
+            <w:pPr>
+              <w:pStyle w:val="ListParagraph"/>
+              <w:numPr>
+                <w:ilvl w:val="0"/>
+                <w:numId w:val="19"/>
+              </w:numPr>
+              <w:jc w:val="both"/>
+              <w:rPr>
+                <w:rFonts w:cstheme="minorHAnsi"/>
+                <w:sz w:val="24"/>
+                <w:szCs w:val="24"/>
+              </w:rPr>
+            </w:pPr>
+            <w:r>
+              <w:rPr>
+                <w:rFonts w:cstheme="minorHAnsi"/>
+                <w:sz w:val="24"/>
+                <w:szCs w:val="24"/>
+              </w:rPr>
+              <w:t>Implemented data differentiation method that is primarily used for software</w:t>
+            </w:r>
+            <w:r>
+              <w:rPr>
+                <w:rFonts w:cstheme="minorHAnsi"/>
+                <w:sz w:val="24"/>
+                <w:szCs w:val="24"/>
+              </w:rPr>
+              <w:t xml:space="preserve"> data</w:t>
+            </w:r>
+            <w:r>
+              <w:rPr>
+                <w:rFonts w:cstheme="minorHAnsi"/>
+                <w:sz w:val="24"/>
+                <w:szCs w:val="24"/>
+              </w:rPr>
+              <w:t xml:space="preserve"> verification</w:t>
             </w:r>
           </w:p>
         </w:tc>
@@ -1706,7 +1934,21 @@
                 <w:rFonts w:asciiTheme="minorHAnsi" w:hAnsiTheme="minorHAnsi" w:cstheme="minorHAnsi"/>
                 <w:lang w:val="en-US"/>
               </w:rPr>
-              <w:t>Responsible for teaching of seminars and projects</w:t>
+              <w:t>Responsible for teaching of</w:t>
+            </w:r>
+            <w:r>
+              <w:rPr>
+                <w:rFonts w:asciiTheme="minorHAnsi" w:hAnsiTheme="minorHAnsi" w:cstheme="minorHAnsi"/>
+                <w:lang w:val="en-US"/>
+              </w:rPr>
+              <w:t xml:space="preserve"> various</w:t>
+            </w:r>
+            <w:r>
+              <w:rPr>
+                <w:rFonts w:asciiTheme="minorHAnsi" w:hAnsiTheme="minorHAnsi" w:cstheme="minorHAnsi"/>
+                <w:lang w:val="en-US"/>
+              </w:rPr>
+              <w:t xml:space="preserve"> seminars and projects</w:t>
             </w:r>
           </w:p>
         </w:tc>
@@ -1850,15 +2092,124 @@
                 <w:sz w:val="24"/>
                 <w:szCs w:val="24"/>
               </w:rPr>
-              <w:t xml:space="preserve">, Git, </w:t>
-            </w:r>
-            <w:r>
-              <w:rPr>
-                <w:rFonts w:cstheme="minorHAnsi"/>
-                <w:sz w:val="24"/>
-                <w:szCs w:val="24"/>
-              </w:rPr>
-              <w:t>Kotlin, Spring Boot, Kafka, ELK, Docker</w:t>
+              <w:t>,</w:t>
+            </w:r>
+            <w:r>
+              <w:rPr>
+                <w:sz w:val="24"/>
+                <w:szCs w:val="24"/>
+              </w:rPr>
+              <w:t xml:space="preserve"> </w:t>
+            </w:r>
+            <w:r>
+              <w:rPr>
+                <w:rFonts w:cstheme="minorHAnsi"/>
+                <w:sz w:val="24"/>
+                <w:szCs w:val="24"/>
+              </w:rPr>
+              <w:t>Kafka</w:t>
+            </w:r>
+            <w:r>
+              <w:rPr>
+                <w:rFonts w:cstheme="minorHAnsi"/>
+                <w:sz w:val="24"/>
+                <w:szCs w:val="24"/>
+              </w:rPr>
+              <w:t xml:space="preserve">, </w:t>
+            </w:r>
+            <w:proofErr w:type="spellStart"/>
+            <w:r>
+              <w:rPr>
+                <w:rFonts w:cstheme="minorHAnsi"/>
+                <w:sz w:val="24"/>
+                <w:szCs w:val="24"/>
+              </w:rPr>
+              <w:t>Pyspark</w:t>
+            </w:r>
+            <w:proofErr w:type="spellEnd"/>
+            <w:r>
+              <w:rPr>
+                <w:rFonts w:cstheme="minorHAnsi"/>
+                <w:sz w:val="24"/>
+                <w:szCs w:val="24"/>
+              </w:rPr>
+              <w:t xml:space="preserve">, Airflow, Spring Boot with </w:t>
+            </w:r>
+            <w:r>
+              <w:rPr>
+                <w:rFonts w:cstheme="minorHAnsi"/>
+                <w:sz w:val="24"/>
+                <w:szCs w:val="24"/>
+              </w:rPr>
+              <w:t>Kotlin</w:t>
+            </w:r>
+            <w:r>
+              <w:rPr>
+                <w:rFonts w:cstheme="minorHAnsi"/>
+                <w:sz w:val="24"/>
+                <w:szCs w:val="24"/>
+              </w:rPr>
+              <w:t xml:space="preserve">, </w:t>
+            </w:r>
+            <w:r>
+              <w:rPr>
+                <w:rFonts w:cstheme="minorHAnsi"/>
+                <w:sz w:val="24"/>
+                <w:szCs w:val="24"/>
+                <w:shd w:val="clear" w:color="auto" w:fill="FFFFFF"/>
+              </w:rPr>
+              <w:t>Relational</w:t>
+            </w:r>
+            <w:r>
+              <w:rPr>
+                <w:rFonts w:cstheme="minorHAnsi"/>
+                <w:sz w:val="24"/>
+                <w:szCs w:val="24"/>
+                <w:shd w:val="clear" w:color="auto" w:fill="FFFFFF"/>
+              </w:rPr>
+              <w:t xml:space="preserve"> and </w:t>
+            </w:r>
+            <w:r>
+              <w:rPr>
+                <w:rFonts w:cstheme="minorHAnsi"/>
+                <w:sz w:val="24"/>
+                <w:szCs w:val="24"/>
+                <w:shd w:val="clear" w:color="auto" w:fill="FFFFFF"/>
+              </w:rPr>
+              <w:t>NoSQL</w:t>
+            </w:r>
+            <w:r>
+              <w:rPr>
+                <w:rFonts w:cstheme="minorHAnsi"/>
+                <w:sz w:val="24"/>
+                <w:szCs w:val="24"/>
+                <w:shd w:val="clear" w:color="auto" w:fill="FFFFFF"/>
+              </w:rPr>
+              <w:t xml:space="preserve"> Databases</w:t>
+            </w:r>
+            <w:r>
+              <w:rPr>
+                <w:rFonts w:cstheme="minorHAnsi"/>
+                <w:sz w:val="24"/>
+                <w:szCs w:val="24"/>
+              </w:rPr>
+              <w:t>,</w:t>
+            </w:r>
+            <w:r>
+              <w:rPr>
+                <w:rFonts w:cstheme="minorHAnsi"/>
+                <w:sz w:val="24"/>
+                <w:szCs w:val="24"/>
+              </w:rPr>
+              <w:t xml:space="preserve"> </w:t>
+            </w:r>
+            <w:r>
+              <w:rPr>
+                <w:rFonts w:cstheme="minorHAnsi"/>
+                <w:sz w:val="24"/>
+                <w:szCs w:val="24"/>
+              </w:rPr>
+              <w:t>Docker</w:t>
             </w:r>
           </w:p>
           <w:p>
@@ -1880,6 +2231,15 @@
                 <w:szCs w:val="24"/>
               </w:rPr>
               <w:t>Languages</w:t>
+            </w:r>
+            <w:r>
+              <w:rPr>
+                <w:rFonts w:ascii="Segoe UI" w:hAnsi="Segoe UI" w:cs="Segoe UI"/>
+                <w:sz w:val="21"/>
+                <w:szCs w:val="21"/>
+                <w:shd w:val="clear" w:color="auto" w:fill="FFFFFF"/>
+              </w:rPr>
+              <w:t xml:space="preserve"> </w:t>
             </w:r>
           </w:p>
           <w:p>
@@ -1979,6 +2339,15 @@
                     </w:rPr>
                     <w:t>Research</w:t>
                   </w:r>
+                  <w:r>
+                    <w:rPr>
+                      <w:rFonts w:cs="Times New Roman"/>
+                      <w:b/>
+                      <w:sz w:val="32"/>
+                      <w:lang w:val="en-US"/>
+                    </w:rPr>
+                    <w:t xml:space="preserve"> highlights</w:t>
+                  </w:r>
                 </w:p>
               </w:tc>
             </w:tr>
@@ -1990,33 +2359,6 @@
                 <w:tcPr>
                   <w:tcW w:w="10172" w:type="dxa"/>
                 </w:tcPr>
-                <w:p>
-                  <w:pPr>
-                    <w:pStyle w:val="Default"/>
-                    <w:jc w:val="both"/>
-                    <w:rPr>
-                      <w:b/>
-                      <w:bCs/>
-                      <w:lang w:val="en-US"/>
-                    </w:rPr>
-                  </w:pPr>
-                  <w:r>
-                    <w:rPr>
-                      <w:b/>
-                      <w:bCs/>
-                      <w:lang w:val="en-US"/>
-                    </w:rPr>
-                    <w:t>Highlight p</w:t>
-                  </w:r>
-                  <w:r>
-                    <w:rPr>
-                      <w:b/>
-                      <w:bCs/>
-                      <w:lang w:val="en-US"/>
-                    </w:rPr>
-                    <w:t>ublications</w:t>
-                  </w:r>
-                </w:p>
                 <w:p>
                   <w:pPr>
                     <w:pStyle w:val="Default"/>
@@ -2796,7 +3138,7 @@
               </w:rPr>
               <w:t xml:space="preserve">Google Scholar: </w:t>
             </w:r>
-            <w:hyperlink r:id="rId6" w:history="1">
+            <w:hyperlink r:id="rId7" w:history="1">
               <w:r>
                 <w:rPr>
                   <w:rStyle w:val="Hyperlink"/>
@@ -2827,7 +3169,7 @@
               </w:rPr>
               <w:t xml:space="preserve">LinkedIn: </w:t>
             </w:r>
-            <w:hyperlink r:id="rId7" w:history="1">
+            <w:hyperlink r:id="rId8" w:history="1">
               <w:r>
                 <w:rPr>
                   <w:rStyle w:val="Hyperlink"/>
@@ -2857,7 +3199,7 @@
               </w:rPr>
               <w:t xml:space="preserve">Kaggle: </w:t>
             </w:r>
-            <w:hyperlink r:id="rId8" w:history="1">
+            <w:hyperlink r:id="rId9" w:history="1">
               <w:r>
                 <w:rPr>
                   <w:rStyle w:val="Hyperlink"/>
@@ -5239,8 +5581,8 @@
   <w:abstractNum w:abstractNumId="21" w15:restartNumberingAfterBreak="0">
     <w:nsid w:val="607A6AD9"/>
     <w:multiLevelType w:val="hybridMultilevel"/>
-    <w:tmpl w:val="A4445D40"/>
-    <w:lvl w:ilvl="0" w:tplc="042F000F">
+    <w:tmpl w:val="08CE04D2"/>
+    <w:lvl w:ilvl="0" w:tplc="64DA9262">
       <w:start w:val="1"/>
       <w:numFmt w:val="decimal"/>
       <w:lvlText w:val="%1."/>
@@ -5248,6 +5590,9 @@
       <w:pPr>
         <w:ind w:left="360" w:hanging="360"/>
       </w:pPr>
+      <w:rPr>
+        <w:rFonts w:ascii="Calibri" w:eastAsiaTheme="minorHAnsi" w:hAnsi="Calibri" w:cs="Calibri"/>
+      </w:rPr>
     </w:lvl>
     <w:lvl w:ilvl="1" w:tplc="042F0019" w:tentative="1">
       <w:start w:val="1"/>
@@ -6246,6 +6591,18 @@
       <w:shd w:val="clear" w:color="auto" w:fill="E1DFDD"/>
     </w:rPr>
   </w:style>
+  <w:style w:type="character" w:styleId="FollowedHyperlink">
+    <w:name w:val="FollowedHyperlink"/>
+    <w:basedOn w:val="DefaultParagraphFont"/>
+    <w:uiPriority w:val="99"/>
+    <w:semiHidden/>
+    <w:unhideWhenUsed/>
+    <w:rsid w:val="00A4448B"/>
+    <w:rPr>
+      <w:color w:val="954F72" w:themeColor="followedHyperlink"/>
+      <w:u w:val="single"/>
+    </w:rPr>
+  </w:style>
 </w:styles>
 </file>
 

</xml_diff>